<commit_message>
IIS A4 final submission
</commit_message>
<xml_diff>
--- a/IntroSec/A4/report.docx
+++ b/IntroSec/A4/report.docx
@@ -9,6 +9,9 @@
       <w:r>
         <w:t>Jacob Kilver</w:t>
       </w:r>
+      <w:r>
+        <w:t xml:space="preserve"> (jkilver3)</w:t>
+      </w:r>
     </w:p>
     <w:p>
       <w:pPr>
@@ -22,6 +25,8 @@
       <w:pPr>
         <w:jc w:val="right"/>
       </w:pPr>
+      <w:bookmarkStart w:id="0" w:name="_GoBack"/>
+      <w:bookmarkEnd w:id="0"/>
       <w:r>
         <w:t>Project 4: Web Security</w:t>
       </w:r>
@@ -44,43 +49,60 @@
     </w:p>
     <w:p>
       <w:r>
-        <w:t xml:space="preserve">The main vulnerability here is the cross-site request forgery prevention mechanism is weak. First, the </w:t>
-      </w:r>
-      <w:proofErr w:type="spellStart"/>
-      <w:r>
-        <w:t>mt_</w:t>
-      </w:r>
-      <w:proofErr w:type="gramStart"/>
-      <w:r>
-        <w:t>rand</w:t>
-      </w:r>
-      <w:proofErr w:type="spellEnd"/>
-      <w:r>
-        <w:t>(</w:t>
-      </w:r>
-      <w:proofErr w:type="gramEnd"/>
-      <w:r>
-        <w:t>) method is used, which is known to not produce cryptographically secure values (</w:t>
-      </w:r>
-      <w:hyperlink r:id="rId4" w:history="1">
-        <w:r>
-          <w:rPr>
-            <w:rStyle w:val="Hyperlink"/>
-          </w:rPr>
-          <w:t>http://php.net/manual/en/function.mt-rand.php</w:t>
-        </w:r>
-      </w:hyperlink>
-      <w:r>
-        <w:t xml:space="preserve">). </w:t>
-      </w:r>
-      <w:r>
-        <w:t xml:space="preserve">In fact, if I am reading the code properly, only one “challenge” value is created, so the key is essentially constant. </w:t>
+        <w:t>The main vulnerability here is the cross-site request forgery preve</w:t>
+      </w:r>
+      <w:r>
+        <w:t>ntion mechanism is weak. The first vulnerability is that the test string used to generate the expected response value is based off the account, routing, and challenge fields. However, the challenge field (which is randomly generated)</w:t>
+      </w:r>
+      <w:r>
+        <w:t xml:space="preserve"> is not required and can</w:t>
+      </w:r>
+      <w:r>
+        <w:t xml:space="preserve"> simply </w:t>
+      </w:r>
+      <w:r>
+        <w:t xml:space="preserve">be </w:t>
+      </w:r>
+      <w:r>
+        <w:t>left out, meaning that the expected response can be deterministically deduced.</w:t>
+      </w:r>
+      <w:r>
+        <w:t xml:space="preserve"> </w:t>
       </w:r>
       <w:r>
         <w:t xml:space="preserve">Second, when attempting to create this attack and guess the response, the expected value is actually printed out in the message saying the attack was prevented. </w:t>
       </w:r>
       <w:r>
-        <w:t>This is a very poor security choice.</w:t>
+        <w:t>This is a very poor security choice</w:t>
+      </w:r>
+      <w:r>
+        <w:t xml:space="preserve"> (though I realize it might just </w:t>
+      </w:r>
+      <w:r>
+        <w:t xml:space="preserve">be to </w:t>
+      </w:r>
+      <w:r>
+        <w:t>make it easier for us)</w:t>
+      </w:r>
+      <w:r>
+        <w:t>.</w:t>
+      </w:r>
+    </w:p>
+    <w:p>
+      <w:r>
+        <w:t xml:space="preserve">To prevent this attack, the form must require the challenge </w:t>
+      </w:r>
+      <w:r>
+        <w:t xml:space="preserve">(CSRF token) </w:t>
+      </w:r>
+      <w:r>
+        <w:t>field in order to allow e</w:t>
+      </w:r>
+      <w:r>
+        <w:t>dits to be saved.</w:t>
+      </w:r>
+      <w:r>
+        <w:t xml:space="preserve"> Alternatively, the standard headers could be checked to ensure that both requests come from the same origin.</w:t>
       </w:r>
     </w:p>
     <w:p>
@@ -137,14 +159,27 @@
       <w:r>
         <w:t xml:space="preserve">Figure </w:t>
       </w:r>
-      <w:fldSimple w:instr=" SEQ Figure \* ARABIC ">
-        <w:r>
-          <w:rPr>
-            <w:noProof/>
-          </w:rPr>
-          <w:t>1</w:t>
-        </w:r>
-      </w:fldSimple>
+      <w:r>
+        <w:fldChar w:fldCharType="begin"/>
+      </w:r>
+      <w:r>
+        <w:instrText xml:space="preserve"> SEQ Figure \* ARABIC </w:instrText>
+      </w:r>
+      <w:r>
+        <w:fldChar w:fldCharType="separate"/>
+      </w:r>
+      <w:r>
+        <w:rPr>
+          <w:noProof/>
+        </w:rPr>
+        <w:t>1</w:t>
+      </w:r>
+      <w:r>
+        <w:rPr>
+          <w:noProof/>
+        </w:rPr>
+        <w:fldChar w:fldCharType="end"/>
+      </w:r>
       <w:r>
         <w:t>: Screenshot of account page before attack is executed</w:t>
       </w:r>
@@ -209,14 +244,27 @@
       <w:r>
         <w:t xml:space="preserve">Figure </w:t>
       </w:r>
-      <w:fldSimple w:instr=" SEQ Figure \* ARABIC ">
-        <w:r>
-          <w:rPr>
-            <w:noProof/>
-          </w:rPr>
-          <w:t>2</w:t>
-        </w:r>
-      </w:fldSimple>
+      <w:r>
+        <w:fldChar w:fldCharType="begin"/>
+      </w:r>
+      <w:r>
+        <w:instrText xml:space="preserve"> SEQ Figure \* ARABIC </w:instrText>
+      </w:r>
+      <w:r>
+        <w:fldChar w:fldCharType="separate"/>
+      </w:r>
+      <w:r>
+        <w:rPr>
+          <w:noProof/>
+        </w:rPr>
+        <w:t>2</w:t>
+      </w:r>
+      <w:r>
+        <w:rPr>
+          <w:noProof/>
+        </w:rPr>
+        <w:fldChar w:fldCharType="end"/>
+      </w:r>
       <w:r>
         <w:t>: Screenshot of account page after attack is executed. This was accomplished by simply navigating to the attack page’s HTML on the VM</w:t>
       </w:r>
@@ -224,15 +272,35 @@
     <w:p/>
     <w:p>
       <w:pPr>
+        <w:rPr>
+          <w:rFonts w:asciiTheme="majorHAnsi" w:eastAsiaTheme="majorEastAsia" w:hAnsiTheme="majorHAnsi" w:cstheme="majorBidi"/>
+          <w:color w:val="2E74B5" w:themeColor="accent1" w:themeShade="BF"/>
+          <w:sz w:val="32"/>
+          <w:szCs w:val="32"/>
+        </w:rPr>
+      </w:pPr>
+      <w:r>
+        <w:br w:type="page"/>
+      </w:r>
+    </w:p>
+    <w:p>
+      <w:pPr>
         <w:pStyle w:val="Heading1"/>
       </w:pPr>
       <w:r>
+        <w:lastRenderedPageBreak/>
         <w:t>Target 2: XSS</w:t>
       </w:r>
     </w:p>
     <w:p>
       <w:r>
-        <w:t>In this case the weakness is that user input is not scrubbed. All user input needs to be considered as being malicious and must be validated</w:t>
+        <w:t>In this case the weakness is that user input is not scrubbed</w:t>
+      </w:r>
+      <w:r>
+        <w:t xml:space="preserve"> before it is inserted into the webpage</w:t>
+      </w:r>
+      <w:r>
+        <w:t>. All user input needs to be considered as being malicious and must be validated</w:t>
       </w:r>
       <w:r>
         <w:t xml:space="preserve"> (</w:t>
@@ -246,7 +314,16 @@
         </w:r>
       </w:hyperlink>
       <w:r>
-        <w:t>). Proper validation of user input could prevent this attack.</w:t>
+        <w:t>). Proper validation of user input could prevent this attack</w:t>
+      </w:r>
+      <w:r>
+        <w:t>, or simply not echoing back the user input into the webpage</w:t>
+      </w:r>
+      <w:r>
+        <w:t>.</w:t>
+      </w:r>
+      <w:r>
+        <w:t xml:space="preserve"> The input should be validated, sanitized, and any escape characters should be treated as literal characters, not their escaped equivalents.</w:t>
       </w:r>
     </w:p>
     <w:p>
@@ -258,7 +335,6 @@
         <w:rPr>
           <w:noProof/>
         </w:rPr>
-        <w:lastRenderedPageBreak/>
         <w:drawing>
           <wp:inline distT="0" distB="0" distL="0" distR="0" wp14:anchorId="1DA93742" wp14:editId="7FB9B1C5">
             <wp:extent cx="5638800" cy="4101384"/>
@@ -304,31 +380,45 @@
       <w:r>
         <w:t xml:space="preserve">Figure </w:t>
       </w:r>
-      <w:fldSimple w:instr=" SEQ Figure \* ARABIC ">
-        <w:r>
-          <w:rPr>
-            <w:noProof/>
-          </w:rPr>
-          <w:t>3</w:t>
-        </w:r>
-      </w:fldSimple>
-      <w:r>
-        <w:t>: Malicious login page. Note that the look is identical and the address is the same as the normal login page</w:t>
-      </w:r>
-    </w:p>
-    <w:p>
-      <w:pPr>
-        <w:keepNext/>
-        <w:jc w:val="center"/>
-      </w:pPr>
+      <w:r>
+        <w:fldChar w:fldCharType="begin"/>
+      </w:r>
+      <w:r>
+        <w:instrText xml:space="preserve"> SEQ Figure \* ARABIC </w:instrText>
+      </w:r>
+      <w:r>
+        <w:fldChar w:fldCharType="separate"/>
+      </w:r>
       <w:r>
         <w:rPr>
           <w:noProof/>
         </w:rPr>
+        <w:t>3</w:t>
+      </w:r>
+      <w:r>
+        <w:rPr>
+          <w:noProof/>
+        </w:rPr>
+        <w:fldChar w:fldCharType="end"/>
+      </w:r>
+      <w:r>
+        <w:t>: Malicious login page. Note that the look is identical and the address is the same as the normal login page</w:t>
+      </w:r>
+    </w:p>
+    <w:p>
+      <w:pPr>
+        <w:keepNext/>
+        <w:jc w:val="center"/>
+      </w:pPr>
+      <w:r>
+        <w:rPr>
+          <w:noProof/>
+        </w:rPr>
+        <w:lastRenderedPageBreak/>
         <w:drawing>
           <wp:inline distT="0" distB="0" distL="0" distR="0" wp14:anchorId="5AB0BE7E" wp14:editId="4988DAA3">
-            <wp:extent cx="5943600" cy="3333750"/>
-            <wp:effectExtent l="0" t="0" r="0" b="0"/>
+            <wp:extent cx="6419088" cy="3600450"/>
+            <wp:effectExtent l="0" t="0" r="1270" b="0"/>
             <wp:docPr id="4" name="Picture 4"/>
             <wp:cNvGraphicFramePr>
               <a:graphicFrameLocks xmlns:a="http://schemas.openxmlformats.org/drawingml/2006/main" noChangeAspect="1"/>
@@ -349,7 +439,7 @@
                   <pic:spPr>
                     <a:xfrm>
                       <a:off x="0" y="0"/>
-                      <a:ext cx="5943600" cy="3333750"/>
+                      <a:ext cx="6423711" cy="3603043"/>
                     </a:xfrm>
                     <a:prstGeom prst="rect">
                       <a:avLst/>
@@ -370,16 +460,45 @@
       <w:r>
         <w:t xml:space="preserve">Figure </w:t>
       </w:r>
-      <w:fldSimple w:instr=" SEQ Figure \* ARABIC ">
-        <w:r>
-          <w:rPr>
-            <w:noProof/>
-          </w:rPr>
-          <w:t>4</w:t>
-        </w:r>
-      </w:fldSimple>
+      <w:r>
+        <w:fldChar w:fldCharType="begin"/>
+      </w:r>
+      <w:r>
+        <w:instrText xml:space="preserve"> SEQ Figure </w:instrText>
+      </w:r>
+      <w:r>
+        <w:instrText xml:space="preserve">\* ARABIC </w:instrText>
+      </w:r>
+      <w:r>
+        <w:fldChar w:fldCharType="separate"/>
+      </w:r>
+      <w:r>
+        <w:rPr>
+          <w:noProof/>
+        </w:rPr>
+        <w:t>4</w:t>
+      </w:r>
+      <w:r>
+        <w:rPr>
+          <w:noProof/>
+        </w:rPr>
+        <w:fldChar w:fldCharType="end"/>
+      </w:r>
       <w:r>
         <w:t>: After successful login, email is sent with username and password information</w:t>
+      </w:r>
+    </w:p>
+    <w:p>
+      <w:pPr>
+        <w:rPr>
+          <w:rFonts w:asciiTheme="majorHAnsi" w:eastAsiaTheme="majorEastAsia" w:hAnsiTheme="majorHAnsi" w:cstheme="majorBidi"/>
+          <w:color w:val="2E74B5" w:themeColor="accent1" w:themeShade="BF"/>
+          <w:sz w:val="32"/>
+          <w:szCs w:val="32"/>
+        </w:rPr>
+      </w:pPr>
+      <w:r>
+        <w:br w:type="page"/>
       </w:r>
     </w:p>
     <w:p>
@@ -429,22 +548,25 @@
       <w:r>
         <w:t xml:space="preserve">In fact, it seems that this website does not employ whitelisting as recommended. </w:t>
       </w:r>
-      <w:proofErr w:type="spellStart"/>
-      <w:r>
-        <w:t>As</w:t>
-      </w:r>
-      <w:proofErr w:type="spellEnd"/>
-      <w:r>
-        <w:t xml:space="preserve"> such, it is possible to inject SQL commands into the query, allowing the user to login even without a password.</w:t>
-      </w:r>
-    </w:p>
-    <w:p>
-      <w:pPr>
-        <w:jc w:val="center"/>
-      </w:pPr>
-    </w:p>
-    <w:p>
-      <w:pPr>
+      <w:r>
+        <w:t>As such, it is possible to inject SQL commands into the query, allowing the user to login even without a password.</w:t>
+      </w:r>
+      <w:r>
+        <w:t xml:space="preserve"> Use whitelisting to prevent this attack</w:t>
+      </w:r>
+      <w:r>
+        <w:t xml:space="preserve"> or better input validation, though whitelisting is preferred</w:t>
+      </w:r>
+      <w:r>
+        <w:t>.</w:t>
+      </w:r>
+      <w:r>
+        <w:t xml:space="preserve"> Alternatively, a parameterized query can be used in order to distinguish between code and data.</w:t>
+      </w:r>
+    </w:p>
+    <w:p>
+      <w:pPr>
+        <w:keepNext/>
         <w:jc w:val="center"/>
       </w:pPr>
       <w:r>
@@ -452,7 +574,7 @@
           <w:noProof/>
         </w:rPr>
         <w:drawing>
-          <wp:inline distT="0" distB="0" distL="0" distR="0" wp14:anchorId="3F80C3DE" wp14:editId="3D4DB212">
+          <wp:inline distT="0" distB="0" distL="0" distR="0" wp14:anchorId="62FFFE3A" wp14:editId="11C8E7FE">
             <wp:extent cx="5943600" cy="4349750"/>
             <wp:effectExtent l="0" t="0" r="0" b="0"/>
             <wp:docPr id="5" name="Picture 5"/>
@@ -488,9 +610,30 @@
         </w:drawing>
       </w:r>
     </w:p>
+    <w:p>
+      <w:pPr>
+        <w:pStyle w:val="Caption"/>
+        <w:jc w:val="center"/>
+      </w:pPr>
+      <w:r>
+        <w:t xml:space="preserve">Figure </w:t>
+      </w:r>
+      <w:fldSimple w:instr=" SEQ Figure \* ARABIC ">
+        <w:r>
+          <w:rPr>
+            <w:noProof/>
+          </w:rPr>
+          <w:t>5</w:t>
+        </w:r>
+      </w:fldSimple>
+      <w:r>
+        <w:t>: Attack webpage with existing username in input field</w:t>
+      </w:r>
+    </w:p>
     <w:p/>
     <w:p>
       <w:pPr>
+        <w:keepNext/>
         <w:jc w:val="center"/>
       </w:pPr>
       <w:r>
@@ -499,7 +642,7 @@
         </w:rPr>
         <w:lastRenderedPageBreak/>
         <w:drawing>
-          <wp:inline distT="0" distB="0" distL="0" distR="0" wp14:anchorId="3657E965" wp14:editId="40B28610">
+          <wp:inline distT="0" distB="0" distL="0" distR="0" wp14:anchorId="3E8895BF" wp14:editId="18E590A3">
             <wp:extent cx="5943600" cy="5136515"/>
             <wp:effectExtent l="0" t="0" r="0" b="6985"/>
             <wp:docPr id="6" name="Picture 6"/>
@@ -534,9 +677,85 @@
           </wp:inline>
         </w:drawing>
       </w:r>
-      <w:bookmarkStart w:id="0" w:name="_GoBack"/>
-      <w:bookmarkEnd w:id="0"/>
-    </w:p>
+    </w:p>
+    <w:p>
+      <w:pPr>
+        <w:pStyle w:val="Caption"/>
+        <w:jc w:val="center"/>
+      </w:pPr>
+      <w:r>
+        <w:t xml:space="preserve">Figure </w:t>
+      </w:r>
+      <w:fldSimple w:instr=" SEQ Figure \* ARABIC ">
+        <w:r>
+          <w:rPr>
+            <w:noProof/>
+          </w:rPr>
+          <w:t>6</w:t>
+        </w:r>
+      </w:fldSimple>
+      <w:r>
+        <w:t>: After clicking submit, successfully log into account for Bob</w:t>
+      </w:r>
+    </w:p>
+    <w:p/>
+    <w:p>
+      <w:r>
+        <w:t>In general, OWASP is a great resource to consult on how to prevent these attacks.</w:t>
+      </w:r>
+    </w:p>
+    <w:p>
+      <w:pPr>
+        <w:pStyle w:val="ListParagraph"/>
+        <w:numPr>
+          <w:ilvl w:val="0"/>
+          <w:numId w:val="1"/>
+        </w:numPr>
+      </w:pPr>
+      <w:hyperlink r:id="rId12" w:history="1">
+        <w:r>
+          <w:rPr>
+            <w:rStyle w:val="Hyperlink"/>
+          </w:rPr>
+          <w:t>https://www.owasp.org/index.php/CSRF_Prevention_Cheat_Sheet</w:t>
+        </w:r>
+      </w:hyperlink>
+    </w:p>
+    <w:p>
+      <w:pPr>
+        <w:pStyle w:val="ListParagraph"/>
+        <w:numPr>
+          <w:ilvl w:val="0"/>
+          <w:numId w:val="1"/>
+        </w:numPr>
+      </w:pPr>
+      <w:hyperlink r:id="rId13" w:history="1">
+        <w:r>
+          <w:rPr>
+            <w:rStyle w:val="Hyperlink"/>
+          </w:rPr>
+          <w:t>https://www.owasp.org/index.php/XSS_(Cross_Site_Scripting)_Prevention_Cheat_Sheet</w:t>
+        </w:r>
+      </w:hyperlink>
+    </w:p>
+    <w:p>
+      <w:pPr>
+        <w:pStyle w:val="ListParagraph"/>
+        <w:numPr>
+          <w:ilvl w:val="0"/>
+          <w:numId w:val="1"/>
+        </w:numPr>
+      </w:pPr>
+      <w:hyperlink r:id="rId14" w:history="1">
+        <w:r>
+          <w:rPr>
+            <w:rStyle w:val="Hyperlink"/>
+          </w:rPr>
+          <w:t>https://www.owasp.org/index.php/SQL_Injection_Prevention_Cheat_Sheet</w:t>
+        </w:r>
+      </w:hyperlink>
+    </w:p>
+    <w:p/>
     <w:sectPr>
       <w:pgSz w:w="12240" w:h="15840"/>
       <w:pgMar w:top="1440" w:right="1440" w:bottom="1440" w:left="1440" w:header="720" w:footer="720" w:gutter="0"/>
@@ -545,6 +764,127 @@
     </w:sectPr>
   </w:body>
 </w:document>
+</file>
+
+<file path=word/numbering.xml><?xml version="1.0" encoding="utf-8"?>
+<w:numbering xmlns:wpc="http://schemas.microsoft.com/office/word/2010/wordprocessingCanvas" xmlns:cx="http://schemas.microsoft.com/office/drawing/2014/chartex" xmlns:cx1="http://schemas.microsoft.com/office/drawing/2015/9/8/chartex" xmlns:cx2="http://schemas.microsoft.com/office/drawing/2015/10/21/chartex" xmlns:mc="http://schemas.openxmlformats.org/markup-compatibility/2006" xmlns:o="urn:schemas-microsoft-com:office:office" xmlns:r="http://schemas.openxmlformats.org/officeDocument/2006/relationships" xmlns:m="http://schemas.openxmlformats.org/officeDocument/2006/math" xmlns:v="urn:schemas-microsoft-com:vml" xmlns:wp14="http://schemas.microsoft.com/office/word/2010/wordprocessingDrawing" xmlns:wp="http://schemas.openxmlformats.org/drawingml/2006/wordprocessingDrawing" xmlns:w10="urn:schemas-microsoft-com:office:word" xmlns:w="http://schemas.openxmlformats.org/wordprocessingml/2006/main" xmlns:w14="http://schemas.microsoft.com/office/word/2010/wordml" xmlns:w15="http://schemas.microsoft.com/office/word/2012/wordml" xmlns:w16se="http://schemas.microsoft.com/office/word/2015/wordml/symex" xmlns:wpg="http://schemas.microsoft.com/office/word/2010/wordprocessingGroup" xmlns:wpi="http://schemas.microsoft.com/office/word/2010/wordprocessingInk" xmlns:wne="http://schemas.microsoft.com/office/word/2006/wordml" xmlns:wps="http://schemas.microsoft.com/office/word/2010/wordprocessingShape" mc:Ignorable="w14 w15 w16se wp14">
+  <w:abstractNum w:abstractNumId="0" w15:restartNumberingAfterBreak="0">
+    <w:nsid w:val="658F6999"/>
+    <w:multiLevelType w:val="hybridMultilevel"/>
+    <w:tmpl w:val="A7A4DF72"/>
+    <w:lvl w:ilvl="0" w:tplc="04090001">
+      <w:start w:val="1"/>
+      <w:numFmt w:val="bullet"/>
+      <w:lvlText w:val=""/>
+      <w:lvlJc w:val="left"/>
+      <w:pPr>
+        <w:ind w:left="720" w:hanging="360"/>
+      </w:pPr>
+      <w:rPr>
+        <w:rFonts w:ascii="Symbol" w:hAnsi="Symbol" w:hint="default"/>
+      </w:rPr>
+    </w:lvl>
+    <w:lvl w:ilvl="1" w:tplc="04090003" w:tentative="1">
+      <w:start w:val="1"/>
+      <w:numFmt w:val="bullet"/>
+      <w:lvlText w:val="o"/>
+      <w:lvlJc w:val="left"/>
+      <w:pPr>
+        <w:ind w:left="1440" w:hanging="360"/>
+      </w:pPr>
+      <w:rPr>
+        <w:rFonts w:ascii="Courier New" w:hAnsi="Courier New" w:cs="Courier New" w:hint="default"/>
+      </w:rPr>
+    </w:lvl>
+    <w:lvl w:ilvl="2" w:tplc="04090005" w:tentative="1">
+      <w:start w:val="1"/>
+      <w:numFmt w:val="bullet"/>
+      <w:lvlText w:val=""/>
+      <w:lvlJc w:val="left"/>
+      <w:pPr>
+        <w:ind w:left="2160" w:hanging="360"/>
+      </w:pPr>
+      <w:rPr>
+        <w:rFonts w:ascii="Wingdings" w:hAnsi="Wingdings" w:hint="default"/>
+      </w:rPr>
+    </w:lvl>
+    <w:lvl w:ilvl="3" w:tplc="04090001" w:tentative="1">
+      <w:start w:val="1"/>
+      <w:numFmt w:val="bullet"/>
+      <w:lvlText w:val=""/>
+      <w:lvlJc w:val="left"/>
+      <w:pPr>
+        <w:ind w:left="2880" w:hanging="360"/>
+      </w:pPr>
+      <w:rPr>
+        <w:rFonts w:ascii="Symbol" w:hAnsi="Symbol" w:hint="default"/>
+      </w:rPr>
+    </w:lvl>
+    <w:lvl w:ilvl="4" w:tplc="04090003" w:tentative="1">
+      <w:start w:val="1"/>
+      <w:numFmt w:val="bullet"/>
+      <w:lvlText w:val="o"/>
+      <w:lvlJc w:val="left"/>
+      <w:pPr>
+        <w:ind w:left="3600" w:hanging="360"/>
+      </w:pPr>
+      <w:rPr>
+        <w:rFonts w:ascii="Courier New" w:hAnsi="Courier New" w:cs="Courier New" w:hint="default"/>
+      </w:rPr>
+    </w:lvl>
+    <w:lvl w:ilvl="5" w:tplc="04090005" w:tentative="1">
+      <w:start w:val="1"/>
+      <w:numFmt w:val="bullet"/>
+      <w:lvlText w:val=""/>
+      <w:lvlJc w:val="left"/>
+      <w:pPr>
+        <w:ind w:left="4320" w:hanging="360"/>
+      </w:pPr>
+      <w:rPr>
+        <w:rFonts w:ascii="Wingdings" w:hAnsi="Wingdings" w:hint="default"/>
+      </w:rPr>
+    </w:lvl>
+    <w:lvl w:ilvl="6" w:tplc="04090001" w:tentative="1">
+      <w:start w:val="1"/>
+      <w:numFmt w:val="bullet"/>
+      <w:lvlText w:val=""/>
+      <w:lvlJc w:val="left"/>
+      <w:pPr>
+        <w:ind w:left="5040" w:hanging="360"/>
+      </w:pPr>
+      <w:rPr>
+        <w:rFonts w:ascii="Symbol" w:hAnsi="Symbol" w:hint="default"/>
+      </w:rPr>
+    </w:lvl>
+    <w:lvl w:ilvl="7" w:tplc="04090003" w:tentative="1">
+      <w:start w:val="1"/>
+      <w:numFmt w:val="bullet"/>
+      <w:lvlText w:val="o"/>
+      <w:lvlJc w:val="left"/>
+      <w:pPr>
+        <w:ind w:left="5760" w:hanging="360"/>
+      </w:pPr>
+      <w:rPr>
+        <w:rFonts w:ascii="Courier New" w:hAnsi="Courier New" w:cs="Courier New" w:hint="default"/>
+      </w:rPr>
+    </w:lvl>
+    <w:lvl w:ilvl="8" w:tplc="04090005" w:tentative="1">
+      <w:start w:val="1"/>
+      <w:numFmt w:val="bullet"/>
+      <w:lvlText w:val=""/>
+      <w:lvlJc w:val="left"/>
+      <w:pPr>
+        <w:ind w:left="6480" w:hanging="360"/>
+      </w:pPr>
+      <w:rPr>
+        <w:rFonts w:ascii="Wingdings" w:hAnsi="Wingdings" w:hint="default"/>
+      </w:rPr>
+    </w:lvl>
+  </w:abstractNum>
+  <w:num w:numId="1">
+    <w:abstractNumId w:val="0"/>
+  </w:num>
+</w:numbering>
 </file>
 
 <file path=word/styles.xml><?xml version="1.0" encoding="utf-8"?>
@@ -1037,6 +1377,17 @@
       <w:szCs w:val="18"/>
     </w:rPr>
   </w:style>
+  <w:style w:type="paragraph" w:styleId="ListParagraph">
+    <w:name w:val="List Paragraph"/>
+    <w:basedOn w:val="Normal"/>
+    <w:uiPriority w:val="34"/>
+    <w:qFormat/>
+    <w:rsid w:val="008571F0"/>
+    <w:pPr>
+      <w:ind w:left="720"/>
+      <w:contextualSpacing/>
+    </w:pPr>
+  </w:style>
 </w:styles>
 </file>
 

</xml_diff>